<commit_message>
All tasks done for task 1
</commit_message>
<xml_diff>
--- a/Python Natural Language Processing.docx
+++ b/Python Natural Language Processing.docx
@@ -17,7 +17,15 @@
     </w:p>
     <w:p>
       <w:r>
-        <w:t xml:space="preserve"> Student Number (e.g. 25098635):</w:t>
+        <w:t xml:space="preserve"> Student Number (</w:t>
+      </w:r>
+      <w:proofErr w:type="gramStart"/>
+      <w:r>
+        <w:t>e.g.</w:t>
+      </w:r>
+      <w:proofErr w:type="gramEnd"/>
+      <w:r>
+        <w:t xml:space="preserve"> 25098635):</w:t>
       </w:r>
       <w:r>
         <w:t xml:space="preserve"> 27011203</w:t>
@@ -53,7 +61,7 @@
         </w:numPr>
       </w:pPr>
       <w:r>
-        <w:t>A point</w:t>
+        <w:t>Was a fun and interesting assignment, solidified concepts</w:t>
       </w:r>
     </w:p>
     <w:p>
@@ -65,7 +73,7 @@
         </w:numPr>
       </w:pPr>
       <w:r>
-        <w:t>Another point</w:t>
+        <w:t>Coursework spec required lots of extra explanation, was quite ambiguous</w:t>
       </w:r>
     </w:p>
     <w:p>
@@ -77,7 +85,7 @@
         </w:numPr>
       </w:pPr>
       <w:r>
-        <w:t>A third point</w:t>
+        <w:t>Good amount of online help available</w:t>
       </w:r>
     </w:p>
     <w:p/>
@@ -198,6 +206,1208 @@
     <w:p/>
     <w:p>
       <w:pPr>
+        <w:pStyle w:val="ListParagraph"/>
+        <w:numPr>
+          <w:ilvl w:val="1"/>
+          <w:numId w:val="8"/>
+        </w:numPr>
+      </w:pPr>
+      <w:r>
+        <w:t>Single Models</w:t>
+      </w:r>
+    </w:p>
+    <w:p/>
+    <w:p>
+      <w:r>
+        <w:t>M</w:t>
+      </w:r>
+      <w:r>
+        <w:t>1</w:t>
+      </w:r>
+      <w:r>
+        <w:t>: Baseline Model: Lexicon Level</w:t>
+      </w:r>
+    </w:p>
+    <w:p>
+      <w:pPr>
+        <w:pStyle w:val="ListParagraph"/>
+        <w:numPr>
+          <w:ilvl w:val="0"/>
+          <w:numId w:val="9"/>
+        </w:numPr>
+      </w:pPr>
+      <w:r>
+        <w:t>Tweet normalisation. Convert all to lowercase, remove URLS, remove usernames, remove the # in #hashtag and remove repeated characters by tokenizing words</w:t>
+      </w:r>
+    </w:p>
+    <w:p>
+      <w:pPr>
+        <w:pStyle w:val="ListParagraph"/>
+        <w:numPr>
+          <w:ilvl w:val="0"/>
+          <w:numId w:val="9"/>
+        </w:numPr>
+      </w:pPr>
+      <w:proofErr w:type="gramStart"/>
+      <w:r>
+        <w:t>Uni-gram</w:t>
+      </w:r>
+      <w:proofErr w:type="gramEnd"/>
+      <w:r>
+        <w:t xml:space="preserve"> </w:t>
+      </w:r>
+      <w:proofErr w:type="spellStart"/>
+      <w:r>
+        <w:t>tf-idf</w:t>
+      </w:r>
+      <w:proofErr w:type="spellEnd"/>
+      <w:r>
+        <w:t xml:space="preserve"> weighting for each term</w:t>
+      </w:r>
+    </w:p>
+    <w:p>
+      <w:pPr>
+        <w:pStyle w:val="ListParagraph"/>
+        <w:numPr>
+          <w:ilvl w:val="0"/>
+          <w:numId w:val="9"/>
+        </w:numPr>
+      </w:pPr>
+      <w:r>
+        <w:t>Input tweet example:</w:t>
+      </w:r>
+    </w:p>
+    <w:p>
+      <w:pPr>
+        <w:pStyle w:val="HTMLPreformatted"/>
+        <w:numPr>
+          <w:ilvl w:val="0"/>
+          <w:numId w:val="9"/>
+        </w:numPr>
+        <w:shd w:val="clear" w:color="auto" w:fill="2B2B2B"/>
+        <w:rPr>
+          <w:rFonts w:ascii="Menlo" w:hAnsi="Menlo" w:cs="Menlo"/>
+          <w:color w:val="A9B7C6"/>
+          <w:sz w:val="18"/>
+          <w:szCs w:val="18"/>
+        </w:rPr>
+      </w:pPr>
+      <w:r>
+        <w:rPr>
+          <w:rFonts w:ascii="Menlo" w:hAnsi="Menlo" w:cs="Menlo"/>
+          <w:color w:val="6A8759"/>
+          <w:sz w:val="18"/>
+          <w:szCs w:val="18"/>
+        </w:rPr>
+        <w:t xml:space="preserve">Being put back on hold for what has now been an HOUR is completely </w:t>
+      </w:r>
+      <w:proofErr w:type="spellStart"/>
+      <w:r>
+        <w:rPr>
+          <w:rFonts w:ascii="Menlo" w:hAnsi="Menlo" w:cs="Menlo"/>
+          <w:color w:val="6A8759"/>
+          <w:sz w:val="18"/>
+          <w:szCs w:val="18"/>
+        </w:rPr>
+        <w:t>unacceptable</w:t>
+      </w:r>
+      <w:proofErr w:type="gramStart"/>
+      <w:r>
+        <w:rPr>
+          <w:rFonts w:ascii="Menlo" w:hAnsi="Menlo" w:cs="Menlo"/>
+          <w:color w:val="6A8759"/>
+          <w:sz w:val="18"/>
+          <w:szCs w:val="18"/>
+        </w:rPr>
+        <w:t>.</w:t>
+      </w:r>
+      <w:r>
+        <w:rPr>
+          <w:rFonts w:ascii="Menlo" w:hAnsi="Menlo" w:cs="Menlo"/>
+          <w:color w:val="CC7832"/>
+          <w:sz w:val="18"/>
+          <w:szCs w:val="18"/>
+        </w:rPr>
+        <w:t>,</w:t>
+      </w:r>
+      <w:r>
+        <w:rPr>
+          <w:rFonts w:ascii="Menlo" w:hAnsi="Menlo" w:cs="Menlo"/>
+          <w:color w:val="6A8759"/>
+          <w:sz w:val="18"/>
+          <w:szCs w:val="18"/>
+        </w:rPr>
+        <w:t>negative</w:t>
+      </w:r>
+      <w:proofErr w:type="spellEnd"/>
+      <w:proofErr w:type="gramEnd"/>
+    </w:p>
+    <w:p>
+      <w:pPr>
+        <w:pStyle w:val="ListParagraph"/>
+        <w:numPr>
+          <w:ilvl w:val="0"/>
+          <w:numId w:val="9"/>
+        </w:numPr>
+      </w:pPr>
+      <w:r>
+        <w:t>Output: IDF – weights for each term used in the corpus provided and accuracy results</w:t>
+      </w:r>
+    </w:p>
+    <w:p>
+      <w:r>
+        <w:rPr>
+          <w:noProof/>
+        </w:rPr>
+        <w:drawing>
+          <wp:anchor distT="0" distB="0" distL="114300" distR="114300" simplePos="0" relativeHeight="251665408" behindDoc="1" locked="0" layoutInCell="1" allowOverlap="1" wp14:anchorId="5486A032" wp14:editId="4BBC6DE3">
+            <wp:simplePos x="0" y="0"/>
+            <wp:positionH relativeFrom="column">
+              <wp:posOffset>1666240</wp:posOffset>
+            </wp:positionH>
+            <wp:positionV relativeFrom="paragraph">
+              <wp:posOffset>85090</wp:posOffset>
+            </wp:positionV>
+            <wp:extent cx="3576320" cy="1790700"/>
+            <wp:effectExtent l="0" t="0" r="5080" b="0"/>
+            <wp:wrapTight wrapText="bothSides">
+              <wp:wrapPolygon edited="0">
+                <wp:start x="0" y="0"/>
+                <wp:lineTo x="0" y="21447"/>
+                <wp:lineTo x="21554" y="21447"/>
+                <wp:lineTo x="21554" y="0"/>
+                <wp:lineTo x="0" y="0"/>
+              </wp:wrapPolygon>
+            </wp:wrapTight>
+            <wp:docPr id="6" name="Picture 6" descr="Calendar&#10;&#10;Description automatically generated"/>
+            <wp:cNvGraphicFramePr>
+              <a:graphicFrameLocks xmlns:a="http://schemas.openxmlformats.org/drawingml/2006/main" noChangeAspect="1"/>
+            </wp:cNvGraphicFramePr>
+            <a:graphic xmlns:a="http://schemas.openxmlformats.org/drawingml/2006/main">
+              <a:graphicData uri="http://schemas.openxmlformats.org/drawingml/2006/picture">
+                <pic:pic xmlns:pic="http://schemas.openxmlformats.org/drawingml/2006/picture">
+                  <pic:nvPicPr>
+                    <pic:cNvPr id="4" name="Picture 4" descr="Calendar&#10;&#10;Description automatically generated"/>
+                    <pic:cNvPicPr/>
+                  </pic:nvPicPr>
+                  <pic:blipFill>
+                    <a:blip r:embed="rId5" cstate="print">
+                      <a:extLst>
+                        <a:ext uri="{28A0092B-C50C-407E-A947-70E740481C1C}">
+                          <a14:useLocalDpi xmlns:a14="http://schemas.microsoft.com/office/drawing/2010/main" val="0"/>
+                        </a:ext>
+                      </a:extLst>
+                    </a:blip>
+                    <a:stretch>
+                      <a:fillRect/>
+                    </a:stretch>
+                  </pic:blipFill>
+                  <pic:spPr>
+                    <a:xfrm>
+                      <a:off x="0" y="0"/>
+                      <a:ext cx="3576320" cy="1790700"/>
+                    </a:xfrm>
+                    <a:prstGeom prst="rect">
+                      <a:avLst/>
+                    </a:prstGeom>
+                  </pic:spPr>
+                </pic:pic>
+              </a:graphicData>
+            </a:graphic>
+            <wp14:sizeRelH relativeFrom="page">
+              <wp14:pctWidth>0</wp14:pctWidth>
+            </wp14:sizeRelH>
+            <wp14:sizeRelV relativeFrom="page">
+              <wp14:pctHeight>0</wp14:pctHeight>
+            </wp14:sizeRelV>
+          </wp:anchor>
+        </w:drawing>
+      </w:r>
+      <w:r>
+        <w:rPr>
+          <w:noProof/>
+        </w:rPr>
+        <w:drawing>
+          <wp:anchor distT="0" distB="0" distL="114300" distR="114300" simplePos="0" relativeHeight="251664384" behindDoc="1" locked="0" layoutInCell="1" allowOverlap="1" wp14:anchorId="16D0817F" wp14:editId="5804AB6B">
+            <wp:simplePos x="0" y="0"/>
+            <wp:positionH relativeFrom="column">
+              <wp:posOffset>274320</wp:posOffset>
+            </wp:positionH>
+            <wp:positionV relativeFrom="paragraph">
+              <wp:posOffset>88265</wp:posOffset>
+            </wp:positionV>
+            <wp:extent cx="1252220" cy="1788795"/>
+            <wp:effectExtent l="0" t="0" r="5080" b="1905"/>
+            <wp:wrapTight wrapText="bothSides">
+              <wp:wrapPolygon edited="0">
+                <wp:start x="0" y="0"/>
+                <wp:lineTo x="0" y="21470"/>
+                <wp:lineTo x="21469" y="21470"/>
+                <wp:lineTo x="21469" y="0"/>
+                <wp:lineTo x="0" y="0"/>
+              </wp:wrapPolygon>
+            </wp:wrapTight>
+            <wp:docPr id="7" name="Picture 7" descr="Text&#10;&#10;Description automatically generated with medium confidence"/>
+            <wp:cNvGraphicFramePr>
+              <a:graphicFrameLocks xmlns:a="http://schemas.openxmlformats.org/drawingml/2006/main" noChangeAspect="1"/>
+            </wp:cNvGraphicFramePr>
+            <a:graphic xmlns:a="http://schemas.openxmlformats.org/drawingml/2006/main">
+              <a:graphicData uri="http://schemas.openxmlformats.org/drawingml/2006/picture">
+                <pic:pic xmlns:pic="http://schemas.openxmlformats.org/drawingml/2006/picture">
+                  <pic:nvPicPr>
+                    <pic:cNvPr id="3" name="Picture 3" descr="Text&#10;&#10;Description automatically generated with medium confidence"/>
+                    <pic:cNvPicPr/>
+                  </pic:nvPicPr>
+                  <pic:blipFill>
+                    <a:blip r:embed="rId6">
+                      <a:extLst>
+                        <a:ext uri="{28A0092B-C50C-407E-A947-70E740481C1C}">
+                          <a14:useLocalDpi xmlns:a14="http://schemas.microsoft.com/office/drawing/2010/main" val="0"/>
+                        </a:ext>
+                      </a:extLst>
+                    </a:blip>
+                    <a:stretch>
+                      <a:fillRect/>
+                    </a:stretch>
+                  </pic:blipFill>
+                  <pic:spPr>
+                    <a:xfrm>
+                      <a:off x="0" y="0"/>
+                      <a:ext cx="1252220" cy="1788795"/>
+                    </a:xfrm>
+                    <a:prstGeom prst="rect">
+                      <a:avLst/>
+                    </a:prstGeom>
+                  </pic:spPr>
+                </pic:pic>
+              </a:graphicData>
+            </a:graphic>
+            <wp14:sizeRelH relativeFrom="page">
+              <wp14:pctWidth>0</wp14:pctWidth>
+            </wp14:sizeRelH>
+            <wp14:sizeRelV relativeFrom="page">
+              <wp14:pctHeight>0</wp14:pctHeight>
+            </wp14:sizeRelV>
+          </wp:anchor>
+        </w:drawing>
+      </w:r>
+    </w:p>
+    <w:p/>
+    <w:p/>
+    <w:p/>
+    <w:p/>
+    <w:p/>
+    <w:p/>
+    <w:p/>
+    <w:p/>
+    <w:p/>
+    <w:p/>
+    <w:p>
+      <w:r>
+        <w:t>M</w:t>
+      </w:r>
+      <w:r>
+        <w:t>2</w:t>
+      </w:r>
+      <w:r>
+        <w:t>: Word Lemmatization – Morphological Level</w:t>
+      </w:r>
+    </w:p>
+    <w:p>
+      <w:pPr>
+        <w:pStyle w:val="ListParagraph"/>
+        <w:numPr>
+          <w:ilvl w:val="0"/>
+          <w:numId w:val="9"/>
+        </w:numPr>
+      </w:pPr>
+      <w:r>
+        <w:t>Tweet normalisation. Convert all to lowercase, remove URLS, remove usernames</w:t>
+      </w:r>
+      <w:r>
+        <w:t>, remove the # in #hashtag and remove repeated characters by tokenizing words.</w:t>
+      </w:r>
+    </w:p>
+    <w:p>
+      <w:pPr>
+        <w:pStyle w:val="ListParagraph"/>
+        <w:numPr>
+          <w:ilvl w:val="0"/>
+          <w:numId w:val="9"/>
+        </w:numPr>
+      </w:pPr>
+      <w:r>
+        <w:t xml:space="preserve">Use word net </w:t>
+      </w:r>
+      <w:proofErr w:type="spellStart"/>
+      <w:r>
+        <w:t>lemmatizer</w:t>
+      </w:r>
+      <w:proofErr w:type="spellEnd"/>
+      <w:r>
+        <w:t xml:space="preserve"> to get lemma of all words</w:t>
+      </w:r>
+    </w:p>
+    <w:p>
+      <w:pPr>
+        <w:pStyle w:val="ListParagraph"/>
+        <w:numPr>
+          <w:ilvl w:val="0"/>
+          <w:numId w:val="9"/>
+        </w:numPr>
+      </w:pPr>
+      <w:r>
+        <w:t xml:space="preserve">Use Count </w:t>
+      </w:r>
+      <w:proofErr w:type="spellStart"/>
+      <w:r>
+        <w:t>Vectoriser</w:t>
+      </w:r>
+      <w:proofErr w:type="spellEnd"/>
+      <w:r>
+        <w:t xml:space="preserve"> and TF – IDF (Bag of Words) of SK for feature extraction.</w:t>
+      </w:r>
+    </w:p>
+    <w:p>
+      <w:pPr>
+        <w:pStyle w:val="ListParagraph"/>
+        <w:numPr>
+          <w:ilvl w:val="0"/>
+          <w:numId w:val="9"/>
+        </w:numPr>
+      </w:pPr>
+      <w:r>
+        <w:t>Train a model using this data</w:t>
+      </w:r>
+      <w:r>
+        <w:t xml:space="preserve"> with linear models implementing stochastic gradient descent</w:t>
+      </w:r>
+    </w:p>
+    <w:p>
+      <w:pPr>
+        <w:pStyle w:val="ListParagraph"/>
+        <w:numPr>
+          <w:ilvl w:val="0"/>
+          <w:numId w:val="9"/>
+        </w:numPr>
+      </w:pPr>
+      <w:r>
+        <w:t xml:space="preserve">Input tweet example: </w:t>
+      </w:r>
+    </w:p>
+    <w:p>
+      <w:pPr>
+        <w:pStyle w:val="ListParagraph"/>
+        <w:numPr>
+          <w:ilvl w:val="0"/>
+          <w:numId w:val="9"/>
+        </w:numPr>
+        <w:shd w:val="clear" w:color="auto" w:fill="2B2B2B"/>
+        <w:tabs>
+          <w:tab w:val="left" w:pos="916"/>
+          <w:tab w:val="left" w:pos="1832"/>
+          <w:tab w:val="left" w:pos="2748"/>
+          <w:tab w:val="left" w:pos="3664"/>
+          <w:tab w:val="left" w:pos="4580"/>
+          <w:tab w:val="left" w:pos="5496"/>
+          <w:tab w:val="left" w:pos="6412"/>
+          <w:tab w:val="left" w:pos="7328"/>
+          <w:tab w:val="left" w:pos="8244"/>
+          <w:tab w:val="left" w:pos="9160"/>
+          <w:tab w:val="left" w:pos="10076"/>
+          <w:tab w:val="left" w:pos="10992"/>
+          <w:tab w:val="left" w:pos="11908"/>
+          <w:tab w:val="left" w:pos="12824"/>
+          <w:tab w:val="left" w:pos="13740"/>
+          <w:tab w:val="left" w:pos="14656"/>
+        </w:tabs>
+        <w:rPr>
+          <w:rFonts w:ascii="Menlo" w:eastAsia="Times New Roman" w:hAnsi="Menlo" w:cs="Menlo"/>
+          <w:color w:val="A9B7C6"/>
+          <w:sz w:val="18"/>
+          <w:szCs w:val="18"/>
+          <w:lang w:eastAsia="en-GB"/>
+        </w:rPr>
+      </w:pPr>
+      <w:r>
+        <w:rPr>
+          <w:rFonts w:ascii="Menlo" w:eastAsia="Times New Roman" w:hAnsi="Menlo" w:cs="Menlo"/>
+          <w:color w:val="6A8759"/>
+          <w:sz w:val="18"/>
+          <w:szCs w:val="18"/>
+          <w:lang w:eastAsia="en-GB"/>
+        </w:rPr>
+        <w:t>I'm #MakingLoveOutofNothingAtAll on my #brandloveaffair to #LAX https://t.co/kdHRUF54sW</w:t>
+      </w:r>
+    </w:p>
+    <w:p>
+      <w:pPr>
+        <w:pStyle w:val="ListParagraph"/>
+        <w:numPr>
+          <w:ilvl w:val="0"/>
+          <w:numId w:val="9"/>
+        </w:numPr>
+      </w:pPr>
+      <w:r>
+        <w:t>Text processing complete, result</w:t>
+      </w:r>
+      <w:proofErr w:type="gramStart"/>
+      <w:r>
+        <w:t>:  [</w:t>
+      </w:r>
+      <w:proofErr w:type="gramEnd"/>
+      <w:r>
+        <w:t xml:space="preserve">"'m </w:t>
+      </w:r>
+      <w:proofErr w:type="spellStart"/>
+      <w:r>
+        <w:t>makingloveoutofnothingatall</w:t>
+      </w:r>
+      <w:proofErr w:type="spellEnd"/>
+      <w:r>
+        <w:t xml:space="preserve"> </w:t>
+      </w:r>
+      <w:proofErr w:type="spellStart"/>
+      <w:r>
+        <w:t>brandloveaffair</w:t>
+      </w:r>
+      <w:proofErr w:type="spellEnd"/>
+      <w:r>
+        <w:t xml:space="preserve"> lax" 'positive']</w:t>
+      </w:r>
+    </w:p>
+    <w:p>
+      <w:pPr>
+        <w:pStyle w:val="ListParagraph"/>
+        <w:numPr>
+          <w:ilvl w:val="0"/>
+          <w:numId w:val="9"/>
+        </w:numPr>
+      </w:pPr>
+      <w:r>
+        <w:rPr>
+          <w:noProof/>
+        </w:rPr>
+        <w:drawing>
+          <wp:anchor distT="0" distB="0" distL="114300" distR="114300" simplePos="0" relativeHeight="251658240" behindDoc="1" locked="0" layoutInCell="1" allowOverlap="1" wp14:anchorId="3469770C" wp14:editId="1A4D8CBA">
+            <wp:simplePos x="0" y="0"/>
+            <wp:positionH relativeFrom="column">
+              <wp:posOffset>576555</wp:posOffset>
+            </wp:positionH>
+            <wp:positionV relativeFrom="paragraph">
+              <wp:posOffset>93802</wp:posOffset>
+            </wp:positionV>
+            <wp:extent cx="2509114" cy="1421419"/>
+            <wp:effectExtent l="0" t="0" r="5715" b="1270"/>
+            <wp:wrapTight wrapText="bothSides">
+              <wp:wrapPolygon edited="0">
+                <wp:start x="0" y="0"/>
+                <wp:lineTo x="0" y="21426"/>
+                <wp:lineTo x="21540" y="21426"/>
+                <wp:lineTo x="21540" y="0"/>
+                <wp:lineTo x="0" y="0"/>
+              </wp:wrapPolygon>
+            </wp:wrapTight>
+            <wp:docPr id="1" name="Picture 1" descr="Calendar&#10;&#10;Description automatically generated"/>
+            <wp:cNvGraphicFramePr>
+              <a:graphicFrameLocks xmlns:a="http://schemas.openxmlformats.org/drawingml/2006/main" noChangeAspect="1"/>
+            </wp:cNvGraphicFramePr>
+            <a:graphic xmlns:a="http://schemas.openxmlformats.org/drawingml/2006/main">
+              <a:graphicData uri="http://schemas.openxmlformats.org/drawingml/2006/picture">
+                <pic:pic xmlns:pic="http://schemas.openxmlformats.org/drawingml/2006/picture">
+                  <pic:nvPicPr>
+                    <pic:cNvPr id="1" name="Picture 1" descr="Calendar&#10;&#10;Description automatically generated"/>
+                    <pic:cNvPicPr/>
+                  </pic:nvPicPr>
+                  <pic:blipFill>
+                    <a:blip r:embed="rId7" cstate="print">
+                      <a:extLst>
+                        <a:ext uri="{28A0092B-C50C-407E-A947-70E740481C1C}">
+                          <a14:useLocalDpi xmlns:a14="http://schemas.microsoft.com/office/drawing/2010/main" val="0"/>
+                        </a:ext>
+                      </a:extLst>
+                    </a:blip>
+                    <a:stretch>
+                      <a:fillRect/>
+                    </a:stretch>
+                  </pic:blipFill>
+                  <pic:spPr>
+                    <a:xfrm>
+                      <a:off x="0" y="0"/>
+                      <a:ext cx="2509114" cy="1421419"/>
+                    </a:xfrm>
+                    <a:prstGeom prst="rect">
+                      <a:avLst/>
+                    </a:prstGeom>
+                  </pic:spPr>
+                </pic:pic>
+              </a:graphicData>
+            </a:graphic>
+            <wp14:sizeRelH relativeFrom="page">
+              <wp14:pctWidth>0</wp14:pctWidth>
+            </wp14:sizeRelH>
+            <wp14:sizeRelV relativeFrom="page">
+              <wp14:pctHeight>0</wp14:pctHeight>
+            </wp14:sizeRelV>
+          </wp:anchor>
+        </w:drawing>
+      </w:r>
+    </w:p>
+    <w:p/>
+    <w:p/>
+    <w:p/>
+    <w:p/>
+    <w:p/>
+    <w:p/>
+    <w:p/>
+    <w:p/>
+    <w:p/>
+    <w:p/>
+    <w:p/>
+    <w:p>
+      <w:r>
+        <w:lastRenderedPageBreak/>
+        <w:t>M</w:t>
+      </w:r>
+      <w:r>
+        <w:t>3</w:t>
+      </w:r>
+      <w:r>
+        <w:t>: Word Stemming – Morphological Level</w:t>
+      </w:r>
+    </w:p>
+    <w:p>
+      <w:pPr>
+        <w:pStyle w:val="ListParagraph"/>
+        <w:numPr>
+          <w:ilvl w:val="0"/>
+          <w:numId w:val="9"/>
+        </w:numPr>
+      </w:pPr>
+      <w:r>
+        <w:t>Tweet normalisation. Convert all to lowercase, remove URLS, remove usernames, remove the # in #hashtag and remove repeated characters by tokenizing words</w:t>
+      </w:r>
+    </w:p>
+    <w:p>
+      <w:pPr>
+        <w:pStyle w:val="ListParagraph"/>
+        <w:numPr>
+          <w:ilvl w:val="0"/>
+          <w:numId w:val="9"/>
+        </w:numPr>
+      </w:pPr>
+      <w:r>
+        <w:t>Use the Porter stemmer to get stem of all words</w:t>
+      </w:r>
+    </w:p>
+    <w:p>
+      <w:pPr>
+        <w:pStyle w:val="ListParagraph"/>
+        <w:numPr>
+          <w:ilvl w:val="0"/>
+          <w:numId w:val="9"/>
+        </w:numPr>
+      </w:pPr>
+      <w:r>
+        <w:t xml:space="preserve">Use Count </w:t>
+      </w:r>
+      <w:proofErr w:type="spellStart"/>
+      <w:r>
+        <w:t>Vectoriser</w:t>
+      </w:r>
+      <w:proofErr w:type="spellEnd"/>
+      <w:r>
+        <w:t xml:space="preserve"> and TF – IDF (Bag of Words) of SK for feature extraction.</w:t>
+      </w:r>
+    </w:p>
+    <w:p>
+      <w:pPr>
+        <w:pStyle w:val="ListParagraph"/>
+        <w:numPr>
+          <w:ilvl w:val="0"/>
+          <w:numId w:val="9"/>
+        </w:numPr>
+      </w:pPr>
+      <w:r>
+        <w:t xml:space="preserve">Train a model using this data with linear models </w:t>
+      </w:r>
+      <w:r>
+        <w:t>implementing</w:t>
+      </w:r>
+      <w:r>
+        <w:t xml:space="preserve"> stochastic gradient descent</w:t>
+      </w:r>
+    </w:p>
+    <w:p>
+      <w:pPr>
+        <w:pStyle w:val="ListParagraph"/>
+        <w:numPr>
+          <w:ilvl w:val="0"/>
+          <w:numId w:val="9"/>
+        </w:numPr>
+      </w:pPr>
+      <w:r>
+        <w:t>Input tweet example:</w:t>
+      </w:r>
+    </w:p>
+    <w:p>
+      <w:pPr>
+        <w:pStyle w:val="HTMLPreformatted"/>
+        <w:numPr>
+          <w:ilvl w:val="0"/>
+          <w:numId w:val="9"/>
+        </w:numPr>
+        <w:shd w:val="clear" w:color="auto" w:fill="2B2B2B"/>
+        <w:rPr>
+          <w:rFonts w:ascii="Menlo" w:hAnsi="Menlo" w:cs="Menlo"/>
+          <w:color w:val="A9B7C6"/>
+          <w:sz w:val="18"/>
+          <w:szCs w:val="18"/>
+        </w:rPr>
+      </w:pPr>
+      <w:r>
+        <w:rPr>
+          <w:rFonts w:ascii="Menlo" w:hAnsi="Menlo" w:cs="Menlo"/>
+          <w:color w:val="6A8759"/>
+          <w:sz w:val="18"/>
+          <w:szCs w:val="18"/>
+        </w:rPr>
+        <w:t xml:space="preserve">@USAirways </w:t>
+      </w:r>
+      <w:proofErr w:type="gramStart"/>
+      <w:r>
+        <w:rPr>
+          <w:rFonts w:ascii="Menlo" w:hAnsi="Menlo" w:cs="Menlo"/>
+          <w:color w:val="6A8759"/>
+          <w:sz w:val="18"/>
+          <w:szCs w:val="18"/>
+        </w:rPr>
+        <w:t>The</w:t>
+      </w:r>
+      <w:proofErr w:type="gramEnd"/>
+      <w:r>
+        <w:rPr>
+          <w:rFonts w:ascii="Menlo" w:hAnsi="Menlo" w:cs="Menlo"/>
+          <w:color w:val="6A8759"/>
+          <w:sz w:val="18"/>
+          <w:szCs w:val="18"/>
+        </w:rPr>
+        <w:t xml:space="preserve"> automated message isn't helpful and it's impossible to speak with a human right now. Desperately need our luggage :(</w:t>
+      </w:r>
+    </w:p>
+    <w:p>
+      <w:pPr>
+        <w:pStyle w:val="ListParagraph"/>
+        <w:numPr>
+          <w:ilvl w:val="0"/>
+          <w:numId w:val="9"/>
+        </w:numPr>
+      </w:pPr>
+      <w:r>
+        <w:t>Text processing complete, result</w:t>
+      </w:r>
+      <w:proofErr w:type="gramStart"/>
+      <w:r>
+        <w:t>:  [</w:t>
+      </w:r>
+      <w:proofErr w:type="gramEnd"/>
+      <w:r>
+        <w:t>"</w:t>
+      </w:r>
+      <w:proofErr w:type="spellStart"/>
+      <w:r>
+        <w:t>autom</w:t>
+      </w:r>
+      <w:proofErr w:type="spellEnd"/>
+      <w:r>
+        <w:t xml:space="preserve"> </w:t>
+      </w:r>
+      <w:proofErr w:type="spellStart"/>
+      <w:r>
+        <w:t>messag</w:t>
+      </w:r>
+      <w:proofErr w:type="spellEnd"/>
+      <w:r>
+        <w:t xml:space="preserve"> </w:t>
+      </w:r>
+      <w:proofErr w:type="spellStart"/>
+      <w:r>
+        <w:t>n't</w:t>
+      </w:r>
+      <w:proofErr w:type="spellEnd"/>
+      <w:r>
+        <w:t xml:space="preserve"> help 's </w:t>
+      </w:r>
+      <w:proofErr w:type="spellStart"/>
+      <w:r>
+        <w:t>imposs</w:t>
+      </w:r>
+      <w:proofErr w:type="spellEnd"/>
+      <w:r>
+        <w:t xml:space="preserve"> speak human right </w:t>
+      </w:r>
+      <w:proofErr w:type="spellStart"/>
+      <w:r>
+        <w:t>desper</w:t>
+      </w:r>
+      <w:proofErr w:type="spellEnd"/>
+      <w:r>
+        <w:t xml:space="preserve"> need </w:t>
+      </w:r>
+      <w:proofErr w:type="spellStart"/>
+      <w:r>
+        <w:t>luggag</w:t>
+      </w:r>
+      <w:proofErr w:type="spellEnd"/>
+      <w:r>
+        <w:t>"</w:t>
+      </w:r>
+    </w:p>
+    <w:p>
+      <w:pPr>
+        <w:pStyle w:val="ListParagraph"/>
+        <w:numPr>
+          <w:ilvl w:val="0"/>
+          <w:numId w:val="9"/>
+        </w:numPr>
+      </w:pPr>
+      <w:r>
+        <w:rPr>
+          <w:noProof/>
+        </w:rPr>
+        <w:drawing>
+          <wp:anchor distT="0" distB="0" distL="114300" distR="114300" simplePos="0" relativeHeight="251659264" behindDoc="1" locked="0" layoutInCell="1" allowOverlap="1" wp14:anchorId="16723D8B" wp14:editId="6B02A5DA">
+            <wp:simplePos x="0" y="0"/>
+            <wp:positionH relativeFrom="column">
+              <wp:posOffset>579120</wp:posOffset>
+            </wp:positionH>
+            <wp:positionV relativeFrom="paragraph">
+              <wp:posOffset>71755</wp:posOffset>
+            </wp:positionV>
+            <wp:extent cx="2694305" cy="1483360"/>
+            <wp:effectExtent l="0" t="0" r="0" b="2540"/>
+            <wp:wrapTight wrapText="bothSides">
+              <wp:wrapPolygon edited="0">
+                <wp:start x="0" y="0"/>
+                <wp:lineTo x="0" y="21452"/>
+                <wp:lineTo x="21483" y="21452"/>
+                <wp:lineTo x="21483" y="0"/>
+                <wp:lineTo x="0" y="0"/>
+              </wp:wrapPolygon>
+            </wp:wrapTight>
+            <wp:docPr id="2" name="Picture 2" descr="Calendar&#10;&#10;Description automatically generated"/>
+            <wp:cNvGraphicFramePr>
+              <a:graphicFrameLocks xmlns:a="http://schemas.openxmlformats.org/drawingml/2006/main" noChangeAspect="1"/>
+            </wp:cNvGraphicFramePr>
+            <a:graphic xmlns:a="http://schemas.openxmlformats.org/drawingml/2006/main">
+              <a:graphicData uri="http://schemas.openxmlformats.org/drawingml/2006/picture">
+                <pic:pic xmlns:pic="http://schemas.openxmlformats.org/drawingml/2006/picture">
+                  <pic:nvPicPr>
+                    <pic:cNvPr id="2" name="Picture 2" descr="Calendar&#10;&#10;Description automatically generated"/>
+                    <pic:cNvPicPr/>
+                  </pic:nvPicPr>
+                  <pic:blipFill>
+                    <a:blip r:embed="rId8" cstate="print">
+                      <a:extLst>
+                        <a:ext uri="{28A0092B-C50C-407E-A947-70E740481C1C}">
+                          <a14:useLocalDpi xmlns:a14="http://schemas.microsoft.com/office/drawing/2010/main" val="0"/>
+                        </a:ext>
+                      </a:extLst>
+                    </a:blip>
+                    <a:stretch>
+                      <a:fillRect/>
+                    </a:stretch>
+                  </pic:blipFill>
+                  <pic:spPr>
+                    <a:xfrm>
+                      <a:off x="0" y="0"/>
+                      <a:ext cx="2694305" cy="1483360"/>
+                    </a:xfrm>
+                    <a:prstGeom prst="rect">
+                      <a:avLst/>
+                    </a:prstGeom>
+                  </pic:spPr>
+                </pic:pic>
+              </a:graphicData>
+            </a:graphic>
+            <wp14:sizeRelH relativeFrom="page">
+              <wp14:pctWidth>0</wp14:pctWidth>
+            </wp14:sizeRelH>
+            <wp14:sizeRelV relativeFrom="page">
+              <wp14:pctHeight>0</wp14:pctHeight>
+            </wp14:sizeRelV>
+          </wp:anchor>
+        </w:drawing>
+      </w:r>
+    </w:p>
+    <w:p/>
+    <w:p/>
+    <w:p/>
+    <w:p/>
+    <w:p/>
+    <w:p/>
+    <w:p/>
+    <w:p/>
+    <w:p>
+      <w:r>
+        <w:t>M</w:t>
+      </w:r>
+      <w:r>
+        <w:t>4</w:t>
+      </w:r>
+      <w:r>
+        <w:t>: Word2Vec – Lexicon and Semantic Level</w:t>
+      </w:r>
+    </w:p>
+    <w:p>
+      <w:pPr>
+        <w:pStyle w:val="ListParagraph"/>
+        <w:numPr>
+          <w:ilvl w:val="0"/>
+          <w:numId w:val="9"/>
+        </w:numPr>
+      </w:pPr>
+      <w:r>
+        <w:t>Tweet normalisation. Convert all to lowercase, remove URLS, remove usernames, remove the # in #hashtag and remove repeated characters by tokenizing words</w:t>
+      </w:r>
+    </w:p>
+    <w:p>
+      <w:pPr>
+        <w:pStyle w:val="ListParagraph"/>
+        <w:numPr>
+          <w:ilvl w:val="0"/>
+          <w:numId w:val="9"/>
+        </w:numPr>
+      </w:pPr>
+      <w:r>
+        <w:t>Use the Porter Stemmer to get stem of words</w:t>
+      </w:r>
+    </w:p>
+    <w:p>
+      <w:pPr>
+        <w:pStyle w:val="ListParagraph"/>
+        <w:numPr>
+          <w:ilvl w:val="0"/>
+          <w:numId w:val="9"/>
+        </w:numPr>
+      </w:pPr>
+      <w:r>
+        <w:t>Input data to ‘get_word2vec’ function that I created</w:t>
+      </w:r>
+    </w:p>
+    <w:p>
+      <w:pPr>
+        <w:pStyle w:val="ListParagraph"/>
+        <w:numPr>
+          <w:ilvl w:val="0"/>
+          <w:numId w:val="9"/>
+        </w:numPr>
+      </w:pPr>
+      <w:r>
+        <w:t>200 features, 15 epochs, builds a vocabulary and outputs the length</w:t>
+      </w:r>
+    </w:p>
+    <w:p>
+      <w:pPr>
+        <w:pStyle w:val="ListParagraph"/>
+        <w:numPr>
+          <w:ilvl w:val="0"/>
+          <w:numId w:val="9"/>
+        </w:numPr>
+      </w:pPr>
+      <w:r>
+        <w:t>Train the model, evaluate using a decision tree classifier</w:t>
+      </w:r>
+      <w:r>
+        <w:t xml:space="preserve"> as opposed to SGC</w:t>
+      </w:r>
+    </w:p>
+    <w:p>
+      <w:pPr>
+        <w:pStyle w:val="ListParagraph"/>
+        <w:numPr>
+          <w:ilvl w:val="0"/>
+          <w:numId w:val="9"/>
+        </w:numPr>
+      </w:pPr>
+      <w:r>
+        <w:rPr>
+          <w:noProof/>
+        </w:rPr>
+        <w:drawing>
+          <wp:anchor distT="0" distB="0" distL="114300" distR="114300" simplePos="0" relativeHeight="251662336" behindDoc="1" locked="0" layoutInCell="1" allowOverlap="1" wp14:anchorId="0190DDBC" wp14:editId="1BFC396C">
+            <wp:simplePos x="0" y="0"/>
+            <wp:positionH relativeFrom="column">
+              <wp:posOffset>203200</wp:posOffset>
+            </wp:positionH>
+            <wp:positionV relativeFrom="paragraph">
+              <wp:posOffset>43180</wp:posOffset>
+            </wp:positionV>
+            <wp:extent cx="3251200" cy="2013585"/>
+            <wp:effectExtent l="0" t="0" r="0" b="5715"/>
+            <wp:wrapTight wrapText="bothSides">
+              <wp:wrapPolygon edited="0">
+                <wp:start x="0" y="0"/>
+                <wp:lineTo x="0" y="21525"/>
+                <wp:lineTo x="21516" y="21525"/>
+                <wp:lineTo x="21516" y="0"/>
+                <wp:lineTo x="0" y="0"/>
+              </wp:wrapPolygon>
+            </wp:wrapTight>
+            <wp:docPr id="5" name="Picture 5" descr="A picture containing calendar&#10;&#10;Description automatically generated"/>
+            <wp:cNvGraphicFramePr>
+              <a:graphicFrameLocks xmlns:a="http://schemas.openxmlformats.org/drawingml/2006/main" noChangeAspect="1"/>
+            </wp:cNvGraphicFramePr>
+            <a:graphic xmlns:a="http://schemas.openxmlformats.org/drawingml/2006/main">
+              <a:graphicData uri="http://schemas.openxmlformats.org/drawingml/2006/picture">
+                <pic:pic xmlns:pic="http://schemas.openxmlformats.org/drawingml/2006/picture">
+                  <pic:nvPicPr>
+                    <pic:cNvPr id="5" name="Picture 5" descr="A picture containing calendar&#10;&#10;Description automatically generated"/>
+                    <pic:cNvPicPr/>
+                  </pic:nvPicPr>
+                  <pic:blipFill>
+                    <a:blip r:embed="rId9" cstate="print">
+                      <a:extLst>
+                        <a:ext uri="{28A0092B-C50C-407E-A947-70E740481C1C}">
+                          <a14:useLocalDpi xmlns:a14="http://schemas.microsoft.com/office/drawing/2010/main" val="0"/>
+                        </a:ext>
+                      </a:extLst>
+                    </a:blip>
+                    <a:stretch>
+                      <a:fillRect/>
+                    </a:stretch>
+                  </pic:blipFill>
+                  <pic:spPr>
+                    <a:xfrm>
+                      <a:off x="0" y="0"/>
+                      <a:ext cx="3251200" cy="2013585"/>
+                    </a:xfrm>
+                    <a:prstGeom prst="rect">
+                      <a:avLst/>
+                    </a:prstGeom>
+                  </pic:spPr>
+                </pic:pic>
+              </a:graphicData>
+            </a:graphic>
+            <wp14:sizeRelH relativeFrom="page">
+              <wp14:pctWidth>0</wp14:pctWidth>
+            </wp14:sizeRelH>
+            <wp14:sizeRelV relativeFrom="page">
+              <wp14:pctHeight>0</wp14:pctHeight>
+            </wp14:sizeRelV>
+          </wp:anchor>
+        </w:drawing>
+      </w:r>
+    </w:p>
+    <w:p/>
+    <w:p/>
+    <w:p/>
+    <w:p/>
+    <w:p/>
+    <w:p/>
+    <w:p/>
+    <w:p/>
+    <w:p/>
+    <w:p/>
+    <w:p/>
+    <w:p>
+      <w:r>
+        <w:t>M</w:t>
+      </w:r>
+      <w:r>
+        <w:t>5</w:t>
+      </w:r>
+      <w:r>
+        <w:t xml:space="preserve">: Part of Speech Tagging – Syntax Level </w:t>
+      </w:r>
+      <w:r>
+        <w:t>and Sentiment Level</w:t>
+      </w:r>
+    </w:p>
+    <w:p>
+      <w:pPr>
+        <w:pStyle w:val="ListParagraph"/>
+        <w:numPr>
+          <w:ilvl w:val="0"/>
+          <w:numId w:val="9"/>
+        </w:numPr>
+      </w:pPr>
+      <w:r>
+        <w:t>Tweet normalisation. Convert all to lowercase, remove URLs, remove usernames, remove the # in #hashtag and remove repeated characters by tokenizing words</w:t>
+      </w:r>
+    </w:p>
+    <w:p>
+      <w:pPr>
+        <w:pStyle w:val="ListParagraph"/>
+        <w:numPr>
+          <w:ilvl w:val="0"/>
+          <w:numId w:val="9"/>
+        </w:numPr>
+      </w:pPr>
+      <w:r>
+        <w:t xml:space="preserve">Use my </w:t>
+      </w:r>
+      <w:proofErr w:type="spellStart"/>
+      <w:r>
+        <w:t>pos_tagging</w:t>
+      </w:r>
+      <w:proofErr w:type="spellEnd"/>
+      <w:r>
+        <w:t xml:space="preserve"> function which takes an array of tweets, performs part of speech tagging and then returns a new array which contains words and their relevant tags.</w:t>
+      </w:r>
+    </w:p>
+    <w:p>
+      <w:pPr>
+        <w:pStyle w:val="ListParagraph"/>
+        <w:numPr>
+          <w:ilvl w:val="0"/>
+          <w:numId w:val="9"/>
+        </w:numPr>
+      </w:pPr>
+      <w:r>
+        <w:t xml:space="preserve">This gets passed to a custom constituency parser which uses </w:t>
+      </w:r>
+      <w:proofErr w:type="spellStart"/>
+      <w:r>
+        <w:t>is_adjective</w:t>
+      </w:r>
+      <w:proofErr w:type="spellEnd"/>
+      <w:r>
+        <w:t xml:space="preserve">, </w:t>
+      </w:r>
+      <w:proofErr w:type="spellStart"/>
+      <w:r>
+        <w:t>is_adverb</w:t>
+      </w:r>
+      <w:proofErr w:type="spellEnd"/>
+      <w:r>
+        <w:t xml:space="preserve">, </w:t>
+      </w:r>
+      <w:proofErr w:type="spellStart"/>
+      <w:r>
+        <w:t>is_noun</w:t>
+      </w:r>
+      <w:proofErr w:type="spellEnd"/>
+      <w:r>
+        <w:t xml:space="preserve">, </w:t>
+      </w:r>
+      <w:proofErr w:type="spellStart"/>
+      <w:r>
+        <w:t>is_verb</w:t>
+      </w:r>
+      <w:proofErr w:type="spellEnd"/>
+      <w:r>
+        <w:t xml:space="preserve"> and </w:t>
+      </w:r>
+      <w:proofErr w:type="spellStart"/>
+      <w:r>
+        <w:t>is_valid</w:t>
+      </w:r>
+      <w:proofErr w:type="spellEnd"/>
+      <w:r>
+        <w:t xml:space="preserve"> to check if a token is valid.</w:t>
+      </w:r>
+    </w:p>
+    <w:p>
+      <w:pPr>
+        <w:pStyle w:val="ListParagraph"/>
+        <w:numPr>
+          <w:ilvl w:val="0"/>
+          <w:numId w:val="9"/>
+        </w:numPr>
+      </w:pPr>
+      <w:r>
+        <w:lastRenderedPageBreak/>
+        <w:t xml:space="preserve">Uses the </w:t>
+      </w:r>
+      <w:proofErr w:type="spellStart"/>
+      <w:r>
+        <w:t>nltk</w:t>
+      </w:r>
+      <w:proofErr w:type="spellEnd"/>
+      <w:r>
+        <w:t xml:space="preserve"> </w:t>
+      </w:r>
+      <w:proofErr w:type="spellStart"/>
+      <w:r>
+        <w:t>synset</w:t>
+      </w:r>
+      <w:proofErr w:type="spellEnd"/>
+      <w:r>
+        <w:t xml:space="preserve"> to determine a score for each string (after a score for each word) to denote its sentiment </w:t>
+      </w:r>
+    </w:p>
+    <w:p>
+      <w:pPr>
+        <w:pStyle w:val="ListParagraph"/>
+        <w:numPr>
+          <w:ilvl w:val="0"/>
+          <w:numId w:val="9"/>
+        </w:numPr>
+      </w:pPr>
+      <w:r>
+        <w:t>Return a positive negative or neutral prediction</w:t>
+      </w:r>
+    </w:p>
+    <w:p>
+      <w:pPr>
+        <w:pStyle w:val="ListParagraph"/>
+        <w:numPr>
+          <w:ilvl w:val="0"/>
+          <w:numId w:val="9"/>
+        </w:numPr>
+      </w:pPr>
+      <w:r>
+        <w:t xml:space="preserve">At time of report writing was unable to get the data to work with the classification report function, please see </w:t>
+      </w:r>
+      <w:proofErr w:type="spellStart"/>
+      <w:r>
+        <w:t>Github</w:t>
+      </w:r>
+      <w:proofErr w:type="spellEnd"/>
+      <w:r>
+        <w:t xml:space="preserve"> for implementation in the SentimentAnalysis.py.</w:t>
+      </w:r>
+    </w:p>
+    <w:p/>
+    <w:p>
+      <w:r>
+        <w:br w:type="page"/>
+      </w:r>
+    </w:p>
+    <w:p>
+      <w:r>
+        <w:lastRenderedPageBreak/>
+        <w:t>References</w:t>
+      </w:r>
+    </w:p>
+    <w:p>
+      <w:r>
+        <w:t>[1] –</w:t>
+      </w:r>
+    </w:p>
+    <w:p>
+      <w:r>
+        <w:t xml:space="preserve">[2] – </w:t>
+      </w:r>
+    </w:p>
+    <w:p>
+      <w:r>
+        <w:t xml:space="preserve">[3] – </w:t>
+      </w:r>
+      <w:proofErr w:type="spellStart"/>
+      <w:r>
+        <w:t>fasd</w:t>
+      </w:r>
+      <w:proofErr w:type="spellEnd"/>
+    </w:p>
+    <w:p>
+      <w:r>
+        <w:t xml:space="preserve"> </w:t>
+      </w:r>
+    </w:p>
+    <w:p>
+      <w:pPr>
         <w:rPr>
           <w:b/>
           <w:bCs/>
@@ -211,7 +1421,6 @@
         <w:t>Baseline Model:</w:t>
       </w:r>
     </w:p>
-    <w:p/>
     <w:p>
       <w:pPr>
         <w:rPr>
@@ -219,136 +1428,172 @@
           <w:bCs/>
         </w:rPr>
       </w:pPr>
-      <w:r>
+    </w:p>
+    <w:p>
+      <w:r>
+        <w:t>(With stemming, first value ignores text after full stop – investigate)</w:t>
+      </w:r>
+    </w:p>
+    <w:p/>
+    <w:p>
+      <w:pPr>
         <w:rPr>
           <w:b/>
           <w:bCs/>
-          <w:highlight w:val="yellow"/>
-        </w:rPr>
-        <w:t>Morphological</w:t>
-      </w:r>
+        </w:rPr>
+      </w:pPr>
       <w:r>
         <w:rPr>
           <w:b/>
           <w:bCs/>
+        </w:rPr>
+        <w:t>Lexicon Model:</w:t>
+      </w:r>
+    </w:p>
+    <w:p>
+      <w:r>
+        <w:t xml:space="preserve">TF-IDF Weighted Unigram Bag of Words Model </w:t>
+      </w:r>
+      <w:r>
+        <w:sym w:font="Wingdings" w:char="F0E0"/>
+      </w:r>
+      <w:r>
+        <w:t xml:space="preserve"> What is the computational meaning of individual words in context</w:t>
+      </w:r>
+    </w:p>
+    <w:p/>
+    <w:p>
+      <w:r>
+        <w:rPr>
           <w:highlight w:val="yellow"/>
         </w:rPr>
-        <w:t xml:space="preserve"> Model</w:t>
-      </w:r>
-      <w:r>
+        <w:t>Word2Vec as an alternative to TF-IDF</w:t>
+      </w:r>
+    </w:p>
+    <w:p>
+      <w:r>
+        <w:t>Word2Vec – Results</w:t>
+      </w:r>
+    </w:p>
+    <w:p>
+      <w:r>
+        <w:t xml:space="preserve">Word2Vec – </w:t>
+      </w:r>
+      <w:proofErr w:type="spellStart"/>
+      <w:r>
+        <w:t xml:space="preserve">Write </w:t>
+      </w:r>
+      <w:proofErr w:type="spellEnd"/>
+      <w:r>
+        <w:t>Up</w:t>
+      </w:r>
+    </w:p>
+    <w:p/>
+    <w:p>
+      <w:pPr>
         <w:rPr>
           <w:b/>
           <w:bCs/>
-          <w:highlight w:val="yellow"/>
-        </w:rPr>
-        <w:t>:</w:t>
-      </w:r>
-    </w:p>
-    <w:p>
-      <w:r>
-        <w:rPr>
-          <w:highlight w:val="yellow"/>
-        </w:rPr>
-        <w:t xml:space="preserve">Lemmatization </w:t>
-      </w:r>
-      <w:r>
-        <w:rPr>
-          <w:highlight w:val="yellow"/>
-        </w:rPr>
-        <w:t>and</w:t>
-      </w:r>
-      <w:r>
-        <w:rPr>
-          <w:highlight w:val="yellow"/>
-        </w:rPr>
-        <w:t xml:space="preserve"> Stemming</w:t>
-      </w:r>
-      <w:r>
-        <w:rPr>
-          <w:highlight w:val="yellow"/>
-        </w:rPr>
-        <w:t xml:space="preserve"> – Coded</w:t>
-      </w:r>
-      <w:r>
-        <w:t xml:space="preserve"> </w:t>
-      </w:r>
-    </w:p>
-    <w:p>
-      <w:r>
-        <w:t>Lemmatization and Stemming – Results</w:t>
-      </w:r>
-    </w:p>
-    <w:p>
-      <w:r>
-        <w:t>Lemmatization and Stemming – Write Up</w:t>
-      </w:r>
-    </w:p>
-    <w:p/>
-    <w:p>
-      <w:pPr>
+        </w:rPr>
+      </w:pPr>
+      <w:r>
         <w:rPr>
           <w:b/>
           <w:bCs/>
         </w:rPr>
-      </w:pPr>
-      <w:r>
+        <w:t>Syntax Model:</w:t>
+      </w:r>
+    </w:p>
+    <w:p>
+      <w:r>
+        <w:rPr>
+          <w:highlight w:val="yellow"/>
+        </w:rPr>
+        <w:t>NLTK</w:t>
+      </w:r>
+      <w:r>
+        <w:rPr>
+          <w:highlight w:val="yellow"/>
+        </w:rPr>
+        <w:t>.</w:t>
+      </w:r>
+      <w:r>
+        <w:rPr>
+          <w:highlight w:val="yellow"/>
+        </w:rPr>
+        <w:t>POS tagging</w:t>
+      </w:r>
+    </w:p>
+    <w:p>
+      <w:r>
+        <w:t>Constituency parsing, chunking</w:t>
+      </w:r>
+    </w:p>
+    <w:p/>
+    <w:p>
+      <w:pPr>
         <w:rPr>
           <w:b/>
           <w:bCs/>
         </w:rPr>
-        <w:t>Lexicon Model:</w:t>
-      </w:r>
-    </w:p>
-    <w:p>
-      <w:r>
-        <w:t xml:space="preserve">TF-IDF Weighted Unigram Bag of Words Model </w:t>
-      </w:r>
-      <w:r>
-        <w:sym w:font="Wingdings" w:char="F0E0"/>
-      </w:r>
-      <w:r>
-        <w:t xml:space="preserve"> What is the computational meaning of individual words in context</w:t>
-      </w:r>
-    </w:p>
-    <w:p/>
-    <w:p>
-      <w:r>
-        <w:t>Word2Vec as an alternative to TF-IDF</w:t>
-      </w:r>
-    </w:p>
-    <w:p/>
-    <w:p>
-      <w:pPr>
+      </w:pPr>
+      <w:r>
         <w:rPr>
           <w:b/>
           <w:bCs/>
         </w:rPr>
-      </w:pPr>
+        <w:t>Semantic Model</w:t>
+      </w:r>
       <w:r>
         <w:rPr>
           <w:b/>
           <w:bCs/>
         </w:rPr>
-        <w:t>Syntax Model:</w:t>
-      </w:r>
-    </w:p>
-    <w:p>
-      <w:r>
-        <w:t>NLTK</w:t>
-      </w:r>
-      <w:r>
-        <w:t>.</w:t>
-      </w:r>
-      <w:r>
-        <w:t>POS tagging</w:t>
-      </w:r>
-    </w:p>
-    <w:p>
-      <w:r>
-        <w:t>Constituency parsing, chunking</w:t>
-      </w:r>
-    </w:p>
-    <w:p/>
+        <w:t>:</w:t>
+      </w:r>
+    </w:p>
+    <w:p>
+      <w:r>
+        <w:rPr>
+          <w:highlight w:val="yellow"/>
+        </w:rPr>
+        <w:t xml:space="preserve">Word Embedding </w:t>
+      </w:r>
+      <w:proofErr w:type="gramStart"/>
+      <w:r>
+        <w:rPr>
+          <w:highlight w:val="yellow"/>
+        </w:rPr>
+        <w:t>( Follow</w:t>
+      </w:r>
+      <w:proofErr w:type="gramEnd"/>
+      <w:r>
+        <w:rPr>
+          <w:highlight w:val="yellow"/>
+        </w:rPr>
+        <w:t xml:space="preserve"> tutorial</w:t>
+      </w:r>
+      <w:r>
+        <w:rPr>
+          <w:highlight w:val="yellow"/>
+        </w:rPr>
+        <w:t xml:space="preserve"> – uses word 2 </w:t>
+      </w:r>
+      <w:proofErr w:type="spellStart"/>
+      <w:r>
+        <w:rPr>
+          <w:highlight w:val="yellow"/>
+        </w:rPr>
+        <w:t>vec</w:t>
+      </w:r>
+      <w:proofErr w:type="spellEnd"/>
+      <w:r>
+        <w:rPr>
+          <w:highlight w:val="yellow"/>
+        </w:rPr>
+        <w:t>)</w:t>
+      </w:r>
+    </w:p>
     <w:p>
       <w:pPr>
         <w:rPr>
@@ -357,36 +1602,6 @@
         </w:rPr>
       </w:pPr>
       <w:r>
-        <w:rPr>
-          <w:b/>
-          <w:bCs/>
-        </w:rPr>
-        <w:t>Semantic Model</w:t>
-      </w:r>
-      <w:r>
-        <w:rPr>
-          <w:b/>
-          <w:bCs/>
-        </w:rPr>
-        <w:t>:</w:t>
-      </w:r>
-    </w:p>
-    <w:p>
-      <w:r>
-        <w:t xml:space="preserve">Word Embedding </w:t>
-      </w:r>
-      <w:r>
-        <w:t>( Follow tutorial)</w:t>
-      </w:r>
-    </w:p>
-    <w:p>
-      <w:pPr>
-        <w:rPr>
-          <w:b/>
-          <w:bCs/>
-        </w:rPr>
-      </w:pPr>
-      <w:r>
         <w:br w:type="page"/>
       </w:r>
     </w:p>
@@ -540,8 +1755,13 @@
       <w:r>
         <w:t xml:space="preserve">Syntax </w:t>
       </w:r>
-      <w:r>
-        <w:t>( Grammatical structure of sentences</w:t>
+      <w:proofErr w:type="gramStart"/>
+      <w:r>
+        <w:t>( Grammatical</w:t>
+      </w:r>
+      <w:proofErr w:type="gramEnd"/>
+      <w:r>
+        <w:t xml:space="preserve"> structure of sentences</w:t>
       </w:r>
       <w:r>
         <w:t>, helps to identify sentence structure and relationship between entities</w:t>
@@ -564,7 +1784,7 @@
       <w:r>
         <w:t xml:space="preserve"> ( </w:t>
       </w:r>
-      <w:hyperlink r:id="rId5" w:history="1">
+      <w:hyperlink r:id="rId10" w:history="1">
         <w:r>
           <w:rPr>
             <w:rStyle w:val="Hyperlink"/>
@@ -602,7 +1822,7 @@
       <w:r>
         <w:t xml:space="preserve"> ( </w:t>
       </w:r>
-      <w:hyperlink r:id="rId6" w:history="1">
+      <w:hyperlink r:id="rId11" w:history="1">
         <w:r>
           <w:rPr>
             <w:rStyle w:val="Hyperlink"/>
@@ -684,19 +1904,52 @@
         <w:rPr>
           <w:color w:val="000000" w:themeColor="text1"/>
         </w:rPr>
-        <w:t>Use td-idf weighted uni-gram bag-of-words model as baseline model</w:t>
-      </w:r>
-    </w:p>
-    <w:p>
-      <w:pPr>
+        <w:t>Use td-</w:t>
+      </w:r>
+      <w:proofErr w:type="spellStart"/>
+      <w:r>
         <w:rPr>
           <w:color w:val="000000" w:themeColor="text1"/>
         </w:rPr>
-      </w:pPr>
-    </w:p>
-    <w:p>
-      <w:r>
-        <w:t>{ Text normalization:</w:t>
+        <w:t>idf</w:t>
+      </w:r>
+      <w:proofErr w:type="spellEnd"/>
+      <w:r>
+        <w:rPr>
+          <w:color w:val="000000" w:themeColor="text1"/>
+        </w:rPr>
+        <w:t xml:space="preserve"> weighted </w:t>
+      </w:r>
+      <w:proofErr w:type="spellStart"/>
+      <w:r>
+        <w:rPr>
+          <w:color w:val="000000" w:themeColor="text1"/>
+        </w:rPr>
+        <w:t>uni</w:t>
+      </w:r>
+      <w:proofErr w:type="spellEnd"/>
+      <w:r>
+        <w:rPr>
+          <w:color w:val="000000" w:themeColor="text1"/>
+        </w:rPr>
+        <w:t>-gram bag-of-words model as baseline model</w:t>
+      </w:r>
+    </w:p>
+    <w:p>
+      <w:pPr>
+        <w:rPr>
+          <w:color w:val="000000" w:themeColor="text1"/>
+        </w:rPr>
+      </w:pPr>
+    </w:p>
+    <w:p>
+      <w:proofErr w:type="gramStart"/>
+      <w:r>
+        <w:t>{ Text</w:t>
+      </w:r>
+      <w:proofErr w:type="gramEnd"/>
+      <w:r>
+        <w:t xml:space="preserve"> normalization:</w:t>
       </w:r>
     </w:p>
     <w:p>
@@ -767,6 +2020,119 @@
 <file path=word/numbering.xml><?xml version="1.0" encoding="utf-8"?>
 <w:numbering xmlns:wpc="http://schemas.microsoft.com/office/word/2010/wordprocessingCanvas" xmlns:cx="http://schemas.microsoft.com/office/drawing/2014/chartex" xmlns:cx1="http://schemas.microsoft.com/office/drawing/2015/9/8/chartex" xmlns:cx2="http://schemas.microsoft.com/office/drawing/2015/10/21/chartex" xmlns:cx3="http://schemas.microsoft.com/office/drawing/2016/5/9/chartex" xmlns:cx4="http://schemas.microsoft.com/office/drawing/2016/5/10/chartex" xmlns:cx5="http://schemas.microsoft.com/office/drawing/2016/5/11/chartex" xmlns:cx6="http://schemas.microsoft.com/office/drawing/2016/5/12/chartex" xmlns:cx7="http://schemas.microsoft.com/office/drawing/2016/5/13/chartex" xmlns:cx8="http://schemas.microsoft.com/office/drawing/2016/5/14/chartex" xmlns:mc="http://schemas.openxmlformats.org/markup-compatibility/2006" xmlns:aink="http://schemas.microsoft.com/office/drawing/2016/ink" xmlns:am3d="http://schemas.microsoft.com/office/drawing/2017/model3d" xmlns:o="urn:schemas-microsoft-com:office:office" xmlns:r="http://schemas.openxmlformats.org/officeDocument/2006/relationships" xmlns:m="http://schemas.openxmlformats.org/officeDocument/2006/math" xmlns:v="urn:schemas-microsoft-com:vml" xmlns:wp14="http://schemas.microsoft.com/office/word/2010/wordprocessingDrawing" xmlns:wp="http://schemas.openxmlformats.org/drawingml/2006/wordprocessingDrawing" xmlns:w10="urn:schemas-microsoft-com:office:word" xmlns:w="http://schemas.openxmlformats.org/wordprocessingml/2006/main" xmlns:w14="http://schemas.microsoft.com/office/word/2010/wordml" xmlns:w15="http://schemas.microsoft.com/office/word/2012/wordml" xmlns:w16cex="http://schemas.microsoft.com/office/word/2018/wordml/cex" xmlns:w16cid="http://schemas.microsoft.com/office/word/2016/wordml/cid" xmlns:w16="http://schemas.microsoft.com/office/word/2018/wordml" xmlns:w16se="http://schemas.microsoft.com/office/word/2015/wordml/symex" xmlns:wpg="http://schemas.microsoft.com/office/word/2010/wordprocessingGroup" xmlns:wpi="http://schemas.microsoft.com/office/word/2010/wordprocessingInk" xmlns:wne="http://schemas.microsoft.com/office/word/2006/wordml" xmlns:wps="http://schemas.microsoft.com/office/word/2010/wordprocessingShape" mc:Ignorable="w14 w15 w16se w16cid w16 w16cex wp14">
   <w:abstractNum w:abstractNumId="0" w15:restartNumberingAfterBreak="0">
+    <w:nsid w:val="27B1615D"/>
+    <w:multiLevelType w:val="hybridMultilevel"/>
+    <w:tmpl w:val="FA82D7BE"/>
+    <w:lvl w:ilvl="0" w:tplc="BB22AAE2">
+      <w:start w:val="1"/>
+      <w:numFmt w:val="bullet"/>
+      <w:lvlText w:val="-"/>
+      <w:lvlJc w:val="left"/>
+      <w:pPr>
+        <w:ind w:left="720" w:hanging="360"/>
+      </w:pPr>
+      <w:rPr>
+        <w:rFonts w:ascii="Calibri" w:eastAsiaTheme="minorHAnsi" w:hAnsi="Calibri" w:cs="Calibri" w:hint="default"/>
+      </w:rPr>
+    </w:lvl>
+    <w:lvl w:ilvl="1" w:tplc="08090003">
+      <w:start w:val="1"/>
+      <w:numFmt w:val="bullet"/>
+      <w:lvlText w:val="o"/>
+      <w:lvlJc w:val="left"/>
+      <w:pPr>
+        <w:ind w:left="1440" w:hanging="360"/>
+      </w:pPr>
+      <w:rPr>
+        <w:rFonts w:ascii="Courier New" w:hAnsi="Courier New" w:cs="Courier New" w:hint="default"/>
+      </w:rPr>
+    </w:lvl>
+    <w:lvl w:ilvl="2" w:tplc="08090005" w:tentative="1">
+      <w:start w:val="1"/>
+      <w:numFmt w:val="bullet"/>
+      <w:lvlText w:val=""/>
+      <w:lvlJc w:val="left"/>
+      <w:pPr>
+        <w:ind w:left="2160" w:hanging="360"/>
+      </w:pPr>
+      <w:rPr>
+        <w:rFonts w:ascii="Wingdings" w:hAnsi="Wingdings" w:hint="default"/>
+      </w:rPr>
+    </w:lvl>
+    <w:lvl w:ilvl="3" w:tplc="08090001" w:tentative="1">
+      <w:start w:val="1"/>
+      <w:numFmt w:val="bullet"/>
+      <w:lvlText w:val=""/>
+      <w:lvlJc w:val="left"/>
+      <w:pPr>
+        <w:ind w:left="2880" w:hanging="360"/>
+      </w:pPr>
+      <w:rPr>
+        <w:rFonts w:ascii="Symbol" w:hAnsi="Symbol" w:hint="default"/>
+      </w:rPr>
+    </w:lvl>
+    <w:lvl w:ilvl="4" w:tplc="08090003" w:tentative="1">
+      <w:start w:val="1"/>
+      <w:numFmt w:val="bullet"/>
+      <w:lvlText w:val="o"/>
+      <w:lvlJc w:val="left"/>
+      <w:pPr>
+        <w:ind w:left="3600" w:hanging="360"/>
+      </w:pPr>
+      <w:rPr>
+        <w:rFonts w:ascii="Courier New" w:hAnsi="Courier New" w:cs="Courier New" w:hint="default"/>
+      </w:rPr>
+    </w:lvl>
+    <w:lvl w:ilvl="5" w:tplc="08090005" w:tentative="1">
+      <w:start w:val="1"/>
+      <w:numFmt w:val="bullet"/>
+      <w:lvlText w:val=""/>
+      <w:lvlJc w:val="left"/>
+      <w:pPr>
+        <w:ind w:left="4320" w:hanging="360"/>
+      </w:pPr>
+      <w:rPr>
+        <w:rFonts w:ascii="Wingdings" w:hAnsi="Wingdings" w:hint="default"/>
+      </w:rPr>
+    </w:lvl>
+    <w:lvl w:ilvl="6" w:tplc="08090001" w:tentative="1">
+      <w:start w:val="1"/>
+      <w:numFmt w:val="bullet"/>
+      <w:lvlText w:val=""/>
+      <w:lvlJc w:val="left"/>
+      <w:pPr>
+        <w:ind w:left="5040" w:hanging="360"/>
+      </w:pPr>
+      <w:rPr>
+        <w:rFonts w:ascii="Symbol" w:hAnsi="Symbol" w:hint="default"/>
+      </w:rPr>
+    </w:lvl>
+    <w:lvl w:ilvl="7" w:tplc="08090003" w:tentative="1">
+      <w:start w:val="1"/>
+      <w:numFmt w:val="bullet"/>
+      <w:lvlText w:val="o"/>
+      <w:lvlJc w:val="left"/>
+      <w:pPr>
+        <w:ind w:left="5760" w:hanging="360"/>
+      </w:pPr>
+      <w:rPr>
+        <w:rFonts w:ascii="Courier New" w:hAnsi="Courier New" w:cs="Courier New" w:hint="default"/>
+      </w:rPr>
+    </w:lvl>
+    <w:lvl w:ilvl="8" w:tplc="08090005" w:tentative="1">
+      <w:start w:val="1"/>
+      <w:numFmt w:val="bullet"/>
+      <w:lvlText w:val=""/>
+      <w:lvlJc w:val="left"/>
+      <w:pPr>
+        <w:ind w:left="6480" w:hanging="360"/>
+      </w:pPr>
+      <w:rPr>
+        <w:rFonts w:ascii="Wingdings" w:hAnsi="Wingdings" w:hint="default"/>
+      </w:rPr>
+    </w:lvl>
+  </w:abstractNum>
+  <w:abstractNum w:abstractNumId="1" w15:restartNumberingAfterBreak="0">
     <w:nsid w:val="2D706260"/>
     <w:multiLevelType w:val="hybridMultilevel"/>
     <w:tmpl w:val="6F4A073C"/>
@@ -878,7 +2244,7 @@
       </w:rPr>
     </w:lvl>
   </w:abstractNum>
-  <w:abstractNum w:abstractNumId="1" w15:restartNumberingAfterBreak="0">
+  <w:abstractNum w:abstractNumId="2" w15:restartNumberingAfterBreak="0">
     <w:nsid w:val="3C9A13F8"/>
     <w:multiLevelType w:val="hybridMultilevel"/>
     <w:tmpl w:val="0A56DBD8"/>
@@ -990,7 +2356,7 @@
       </w:rPr>
     </w:lvl>
   </w:abstractNum>
-  <w:abstractNum w:abstractNumId="2" w15:restartNumberingAfterBreak="0">
+  <w:abstractNum w:abstractNumId="3" w15:restartNumberingAfterBreak="0">
     <w:nsid w:val="42A028C2"/>
     <w:multiLevelType w:val="hybridMultilevel"/>
     <w:tmpl w:val="04407F88"/>
@@ -1103,7 +2469,7 @@
       </w:rPr>
     </w:lvl>
   </w:abstractNum>
-  <w:abstractNum w:abstractNumId="3" w15:restartNumberingAfterBreak="0">
+  <w:abstractNum w:abstractNumId="4" w15:restartNumberingAfterBreak="0">
     <w:nsid w:val="457D14C0"/>
     <w:multiLevelType w:val="hybridMultilevel"/>
     <w:tmpl w:val="6610DB0A"/>
@@ -1216,7 +2582,7 @@
       </w:rPr>
     </w:lvl>
   </w:abstractNum>
-  <w:abstractNum w:abstractNumId="4" w15:restartNumberingAfterBreak="0">
+  <w:abstractNum w:abstractNumId="5" w15:restartNumberingAfterBreak="0">
     <w:nsid w:val="4C517CC3"/>
     <w:multiLevelType w:val="hybridMultilevel"/>
     <w:tmpl w:val="8A5C6602"/>
@@ -1328,7 +2694,7 @@
       </w:rPr>
     </w:lvl>
   </w:abstractNum>
-  <w:abstractNum w:abstractNumId="5" w15:restartNumberingAfterBreak="0">
+  <w:abstractNum w:abstractNumId="6" w15:restartNumberingAfterBreak="0">
     <w:nsid w:val="57D541B2"/>
     <w:multiLevelType w:val="hybridMultilevel"/>
     <w:tmpl w:val="7DAA815E"/>
@@ -1441,7 +2807,7 @@
       </w:rPr>
     </w:lvl>
   </w:abstractNum>
-  <w:abstractNum w:abstractNumId="6" w15:restartNumberingAfterBreak="0">
+  <w:abstractNum w:abstractNumId="7" w15:restartNumberingAfterBreak="0">
     <w:nsid w:val="675C0FE1"/>
     <w:multiLevelType w:val="hybridMultilevel"/>
     <w:tmpl w:val="B8669BB8"/>
@@ -1554,26 +2920,145 @@
       </w:rPr>
     </w:lvl>
   </w:abstractNum>
+  <w:abstractNum w:abstractNumId="8" w15:restartNumberingAfterBreak="0">
+    <w:nsid w:val="7FCB65F2"/>
+    <w:multiLevelType w:val="multilevel"/>
+    <w:tmpl w:val="8C9A7F98"/>
+    <w:lvl w:ilvl="0">
+      <w:start w:val="1"/>
+      <w:numFmt w:val="decimal"/>
+      <w:lvlText w:val="%1"/>
+      <w:lvlJc w:val="left"/>
+      <w:pPr>
+        <w:ind w:left="360" w:hanging="360"/>
+      </w:pPr>
+      <w:rPr>
+        <w:rFonts w:hint="default"/>
+      </w:rPr>
+    </w:lvl>
+    <w:lvl w:ilvl="1">
+      <w:start w:val="1"/>
+      <w:numFmt w:val="decimal"/>
+      <w:lvlText w:val="%1.%2"/>
+      <w:lvlJc w:val="left"/>
+      <w:pPr>
+        <w:ind w:left="360" w:hanging="360"/>
+      </w:pPr>
+      <w:rPr>
+        <w:rFonts w:hint="default"/>
+      </w:rPr>
+    </w:lvl>
+    <w:lvl w:ilvl="2">
+      <w:start w:val="1"/>
+      <w:numFmt w:val="decimal"/>
+      <w:lvlText w:val="%1.%2.%3"/>
+      <w:lvlJc w:val="left"/>
+      <w:pPr>
+        <w:ind w:left="720" w:hanging="720"/>
+      </w:pPr>
+      <w:rPr>
+        <w:rFonts w:hint="default"/>
+      </w:rPr>
+    </w:lvl>
+    <w:lvl w:ilvl="3">
+      <w:start w:val="1"/>
+      <w:numFmt w:val="decimal"/>
+      <w:lvlText w:val="%1.%2.%3.%4"/>
+      <w:lvlJc w:val="left"/>
+      <w:pPr>
+        <w:ind w:left="720" w:hanging="720"/>
+      </w:pPr>
+      <w:rPr>
+        <w:rFonts w:hint="default"/>
+      </w:rPr>
+    </w:lvl>
+    <w:lvl w:ilvl="4">
+      <w:start w:val="1"/>
+      <w:numFmt w:val="decimal"/>
+      <w:lvlText w:val="%1.%2.%3.%4.%5"/>
+      <w:lvlJc w:val="left"/>
+      <w:pPr>
+        <w:ind w:left="1080" w:hanging="1080"/>
+      </w:pPr>
+      <w:rPr>
+        <w:rFonts w:hint="default"/>
+      </w:rPr>
+    </w:lvl>
+    <w:lvl w:ilvl="5">
+      <w:start w:val="1"/>
+      <w:numFmt w:val="decimal"/>
+      <w:lvlText w:val="%1.%2.%3.%4.%5.%6"/>
+      <w:lvlJc w:val="left"/>
+      <w:pPr>
+        <w:ind w:left="1080" w:hanging="1080"/>
+      </w:pPr>
+      <w:rPr>
+        <w:rFonts w:hint="default"/>
+      </w:rPr>
+    </w:lvl>
+    <w:lvl w:ilvl="6">
+      <w:start w:val="1"/>
+      <w:numFmt w:val="decimal"/>
+      <w:lvlText w:val="%1.%2.%3.%4.%5.%6.%7"/>
+      <w:lvlJc w:val="left"/>
+      <w:pPr>
+        <w:ind w:left="1440" w:hanging="1440"/>
+      </w:pPr>
+      <w:rPr>
+        <w:rFonts w:hint="default"/>
+      </w:rPr>
+    </w:lvl>
+    <w:lvl w:ilvl="7">
+      <w:start w:val="1"/>
+      <w:numFmt w:val="decimal"/>
+      <w:lvlText w:val="%1.%2.%3.%4.%5.%6.%7.%8"/>
+      <w:lvlJc w:val="left"/>
+      <w:pPr>
+        <w:ind w:left="1440" w:hanging="1440"/>
+      </w:pPr>
+      <w:rPr>
+        <w:rFonts w:hint="default"/>
+      </w:rPr>
+    </w:lvl>
+    <w:lvl w:ilvl="8">
+      <w:start w:val="1"/>
+      <w:numFmt w:val="decimal"/>
+      <w:lvlText w:val="%1.%2.%3.%4.%5.%6.%7.%8.%9"/>
+      <w:lvlJc w:val="left"/>
+      <w:pPr>
+        <w:ind w:left="1800" w:hanging="1800"/>
+      </w:pPr>
+      <w:rPr>
+        <w:rFonts w:hint="default"/>
+      </w:rPr>
+    </w:lvl>
+  </w:abstractNum>
   <w:num w:numId="1">
+    <w:abstractNumId w:val="7"/>
+  </w:num>
+  <w:num w:numId="2">
+    <w:abstractNumId w:val="3"/>
+  </w:num>
+  <w:num w:numId="3">
+    <w:abstractNumId w:val="5"/>
+  </w:num>
+  <w:num w:numId="4">
+    <w:abstractNumId w:val="1"/>
+  </w:num>
+  <w:num w:numId="5">
+    <w:abstractNumId w:val="2"/>
+  </w:num>
+  <w:num w:numId="6">
+    <w:abstractNumId w:val="4"/>
+  </w:num>
+  <w:num w:numId="7">
     <w:abstractNumId w:val="6"/>
   </w:num>
-  <w:num w:numId="2">
-    <w:abstractNumId w:val="2"/>
+  <w:num w:numId="8">
+    <w:abstractNumId w:val="8"/>
   </w:num>
-  <w:num w:numId="3">
-    <w:abstractNumId w:val="4"/>
-  </w:num>
-  <w:num w:numId="4">
+  <w:num w:numId="9">
     <w:abstractNumId w:val="0"/>
-  </w:num>
-  <w:num w:numId="5">
-    <w:abstractNumId w:val="1"/>
-  </w:num>
-  <w:num w:numId="6">
-    <w:abstractNumId w:val="3"/>
-  </w:num>
-  <w:num w:numId="7">
-    <w:abstractNumId w:val="5"/>
   </w:num>
 </w:numbering>
 </file>
@@ -2034,6 +3519,53 @@
       <w:shd w:val="clear" w:color="auto" w:fill="E1DFDD"/>
     </w:rPr>
   </w:style>
+  <w:style w:type="paragraph" w:styleId="HTMLPreformatted">
+    <w:name w:val="HTML Preformatted"/>
+    <w:basedOn w:val="Normal"/>
+    <w:link w:val="HTMLPreformattedChar"/>
+    <w:uiPriority w:val="99"/>
+    <w:unhideWhenUsed/>
+    <w:rsid w:val="00AB2248"/>
+    <w:pPr>
+      <w:tabs>
+        <w:tab w:val="left" w:pos="916"/>
+        <w:tab w:val="left" w:pos="1832"/>
+        <w:tab w:val="left" w:pos="2748"/>
+        <w:tab w:val="left" w:pos="3664"/>
+        <w:tab w:val="left" w:pos="4580"/>
+        <w:tab w:val="left" w:pos="5496"/>
+        <w:tab w:val="left" w:pos="6412"/>
+        <w:tab w:val="left" w:pos="7328"/>
+        <w:tab w:val="left" w:pos="8244"/>
+        <w:tab w:val="left" w:pos="9160"/>
+        <w:tab w:val="left" w:pos="10076"/>
+        <w:tab w:val="left" w:pos="10992"/>
+        <w:tab w:val="left" w:pos="11908"/>
+        <w:tab w:val="left" w:pos="12824"/>
+        <w:tab w:val="left" w:pos="13740"/>
+        <w:tab w:val="left" w:pos="14656"/>
+      </w:tabs>
+    </w:pPr>
+    <w:rPr>
+      <w:rFonts w:ascii="Courier New" w:eastAsia="Times New Roman" w:hAnsi="Courier New" w:cs="Courier New"/>
+      <w:sz w:val="20"/>
+      <w:szCs w:val="20"/>
+      <w:lang w:eastAsia="en-GB"/>
+    </w:rPr>
+  </w:style>
+  <w:style w:type="character" w:customStyle="1" w:styleId="HTMLPreformattedChar">
+    <w:name w:val="HTML Preformatted Char"/>
+    <w:basedOn w:val="DefaultParagraphFont"/>
+    <w:link w:val="HTMLPreformatted"/>
+    <w:uiPriority w:val="99"/>
+    <w:rsid w:val="00AB2248"/>
+    <w:rPr>
+      <w:rFonts w:ascii="Courier New" w:eastAsia="Times New Roman" w:hAnsi="Courier New" w:cs="Courier New"/>
+      <w:sz w:val="20"/>
+      <w:szCs w:val="20"/>
+      <w:lang w:eastAsia="en-GB"/>
+    </w:rPr>
+  </w:style>
 </w:styles>
 </file>
 

</xml_diff>